<commit_message>
Petite protection afin de ne pas accédé au vue directement
</commit_message>
<xml_diff>
--- a/Documents/Question et réfléxion.docx
+++ b/Documents/Question et réfléxion.docx
@@ -432,23 +432,7 @@
           <w:bCs/>
           <w:u w:val="single"/>
         </w:rPr>
-        <w:t xml:space="preserve">Combien de café j'ai </w:t>
-      </w:r>
-      <w:r>
-        <w:rPr>
-          <w:b/>
-          <w:bCs/>
-          <w:u w:val="single"/>
-        </w:rPr>
-        <w:t>bu</w:t>
-      </w:r>
-      <w:r>
-        <w:rPr>
-          <w:b/>
-          <w:bCs/>
-          <w:u w:val="single"/>
-        </w:rPr>
-        <w:t xml:space="preserve"> aujourd'hui ? :</w:t>
+        <w:t>Combien de café j'ai bu aujourd'hui ? :</w:t>
       </w:r>
     </w:p>
     <w:p>
@@ -456,40 +440,58 @@
         <w:ind w:left="708"/>
       </w:pPr>
       <w:r>
-        <w:t xml:space="preserve"> - Après moulte réflexion j'en ai déduit qu'il </w:t>
-      </w:r>
-      <w:r>
-        <w:t>valait</w:t>
-      </w:r>
-      <w:r>
-        <w:t xml:space="preserve"> mieux attendre le lendemain pour avoir un compte sur et avoir à les comptez une seule fois, dans un soucis de n'oubliez aucun café j'ai décidé de </w:t>
-      </w:r>
-      <w:r>
-        <w:t>noter</w:t>
-      </w:r>
-      <w:r>
-        <w:t xml:space="preserve"> sur une ardoise d'école de ma grande avec un bâton par café bu au marqueur </w:t>
-      </w:r>
-      <w:r>
-        <w:t>rouge !</w:t>
-      </w:r>
-      <w:r>
-        <w:t xml:space="preserve"> ainsi aucun oublie possible et à J+1 il </w:t>
-      </w:r>
-      <w:r>
-        <w:t>suffit</w:t>
-      </w:r>
-      <w:r>
-        <w:t xml:space="preserve"> de </w:t>
-      </w:r>
-      <w:r>
-        <w:t>compter</w:t>
-      </w:r>
-      <w:r>
-        <w:t xml:space="preserve"> le nombre de </w:t>
-      </w:r>
-      <w:r>
-        <w:t>bâtons !</w:t>
+        <w:t xml:space="preserve"> - Après moulte réflexion j'en ai déduit qu'il valait mieux attendre le lendemain pour avoir un compte s</w:t>
+      </w:r>
+      <w:r>
+        <w:t>û</w:t>
+      </w:r>
+      <w:r>
+        <w:t xml:space="preserve">r et </w:t>
+      </w:r>
+      <w:r>
+        <w:t>ne pas avoir</w:t>
+      </w:r>
+      <w:r>
+        <w:t xml:space="preserve"> les comptez une </w:t>
+      </w:r>
+      <w:r>
+        <w:t>secondes</w:t>
+      </w:r>
+      <w:r>
+        <w:t xml:space="preserve"> fois, </w:t>
+      </w:r>
+      <w:r>
+        <w:t>afin</w:t>
+      </w:r>
+      <w:r>
+        <w:t xml:space="preserve"> de n'oubliez aucun café j'ai décidé de noter sur une ardoise d'école </w:t>
+      </w:r>
+      <w:r>
+        <w:t>chaque café par un trait</w:t>
+      </w:r>
+      <w:r>
+        <w:t xml:space="preserve"> au marqueur rouge ! ainsi </w:t>
+      </w:r>
+      <w:r>
+        <w:t>aucune oublie possible,</w:t>
+      </w:r>
+      <w:r>
+        <w:t xml:space="preserve"> et à</w:t>
+      </w:r>
+      <w:r>
+        <w:t xml:space="preserve"> jour</w:t>
+      </w:r>
+      <w:r>
+        <w:t xml:space="preserve"> J+1 il suffit de compter le nombre de </w:t>
+      </w:r>
+      <w:r>
+        <w:t>trait pour avoir le nombre de café</w:t>
+      </w:r>
+      <w:r>
+        <w:t xml:space="preserve"> !</w:t>
+      </w:r>
+      <w:r>
+        <w:t xml:space="preserve"> (le café c’est la vie)</w:t>
       </w:r>
     </w:p>
     <w:sectPr>

</xml_diff>

<commit_message>
Mise à jour, correction des fautes meilleures lisiilité
</commit_message>
<xml_diff>
--- a/Documents/Question et réfléxion.docx
+++ b/Documents/Question et réfléxion.docx
@@ -88,7 +88,7 @@
           <w:bCs/>
           <w:u w:val="single"/>
         </w:rPr>
-        <w:t>Qu’elle technologie choisir </w:t>
+        <w:t>Quelle technologie choisir </w:t>
       </w:r>
       <w:r>
         <w:rPr>
@@ -109,19 +109,25 @@
     </w:p>
     <w:p>
       <w:pPr>
-        <w:ind w:left="705"/>
-      </w:pPr>
-      <w:r>
-        <w:t xml:space="preserve">-Je vais partir sur du </w:t>
+        <w:ind w:left="708"/>
+      </w:pPr>
+      <w:r>
+        <w:t>-</w:t>
+      </w:r>
+      <w:r>
+        <w:t xml:space="preserve">Je vais partir sur du </w:t>
       </w:r>
       <w:r>
         <w:t>PHP</w:t>
       </w:r>
       <w:r>
-        <w:t>, car je connais assez bien PHP</w:t>
-      </w:r>
-      <w:r>
-        <w:t xml:space="preserve"> pour espérer sortir un projet exploitable sans trop de problème.</w:t>
+        <w:t xml:space="preserve"> car je connais assez bien PHP</w:t>
+      </w:r>
+      <w:r>
+        <w:t xml:space="preserve"> pour espérer sortir un projet exploitable sans trop de problème</w:t>
+      </w:r>
+      <w:r>
+        <w:t>.</w:t>
       </w:r>
     </w:p>
     <w:p/>
@@ -175,10 +181,25 @@
         <w:t>contrôle</w:t>
       </w:r>
       <w:r>
-        <w:t xml:space="preserve"> TOTAL sur le code et pouvoir   expliquez </w:t>
-      </w:r>
-      <w:r>
-        <w:t>le moindre parti</w:t>
+        <w:t xml:space="preserve"> TOTAL sur le code et pouvoir   explique</w:t>
+      </w:r>
+      <w:r>
+        <w:t>r</w:t>
+      </w:r>
+      <w:r>
+        <w:t xml:space="preserve"> </w:t>
+      </w:r>
+      <w:r>
+        <w:t>l</w:t>
+      </w:r>
+      <w:r>
+        <w:t>a</w:t>
+      </w:r>
+      <w:r>
+        <w:t xml:space="preserve"> moindre parti</w:t>
+      </w:r>
+      <w:r>
+        <w:t>e</w:t>
       </w:r>
       <w:r>
         <w:t xml:space="preserve"> du code fourni</w:t>
@@ -202,13 +223,28 @@
           <w:bCs/>
           <w:u w:val="single"/>
         </w:rPr>
-        <w:t>Qu’elle technologie pour le Front-End ?</w:t>
+        <w:t>Quelle technologie pour le Front-End ?</w:t>
       </w:r>
     </w:p>
     <w:p>
       <w:r>
         <w:tab/>
-        <w:t>-Je vais utiliser Bootstrap et du HTML, Javascript, Css en plus quand cela sera nécessaire</w:t>
+        <w:t>-Je vais utiliser Bootstrap</w:t>
+      </w:r>
+      <w:r>
+        <w:t xml:space="preserve">, </w:t>
+      </w:r>
+      <w:r>
+        <w:t>du HTML, Javascript</w:t>
+      </w:r>
+      <w:r>
+        <w:t xml:space="preserve"> et</w:t>
+      </w:r>
+      <w:r>
+        <w:t xml:space="preserve"> Css en plus quand cela sera nécessaire</w:t>
+      </w:r>
+      <w:r>
+        <w:t>.</w:t>
       </w:r>
     </w:p>
     <w:p/>
@@ -234,13 +270,40 @@
         <w:ind w:left="705"/>
       </w:pPr>
       <w:r>
-        <w:t xml:space="preserve">-Oui Bootstrap dernière version seulement, pas de </w:t>
+        <w:t>-Oui</w:t>
+      </w:r>
+      <w:r>
+        <w:t>.</w:t>
+      </w:r>
+      <w:r>
+        <w:t xml:space="preserve"> Bootstrap dernière version seulement, pas de </w:t>
       </w:r>
       <w:r>
         <w:t>jQuery</w:t>
       </w:r>
       <w:r>
-        <w:t xml:space="preserve"> ou autre, Le but est d’utilisé Bootstrap pour s’avancer au maximum sur le coté CSS</w:t>
+        <w:t xml:space="preserve"> ou autre</w:t>
+      </w:r>
+      <w:r>
+        <w:t>.</w:t>
+      </w:r>
+      <w:r>
+        <w:t xml:space="preserve"> Le but est d’utilis</w:t>
+      </w:r>
+      <w:r>
+        <w:t>er</w:t>
+      </w:r>
+      <w:r>
+        <w:t xml:space="preserve"> Bootstrap pour s’avancer au maximum sur le </w:t>
+      </w:r>
+      <w:r>
+        <w:t>côté</w:t>
+      </w:r>
+      <w:r>
+        <w:t xml:space="preserve"> CSS</w:t>
+      </w:r>
+      <w:r>
+        <w:t>.</w:t>
       </w:r>
     </w:p>
     <w:p/>
@@ -258,242 +321,482 @@
           <w:bCs/>
           <w:u w:val="single"/>
         </w:rPr>
-        <w:t>Coté sécurité que faire ?</w:t>
-      </w:r>
-    </w:p>
-    <w:p>
-      <w:pPr>
-        <w:ind w:left="705"/>
-      </w:pPr>
-      <w:r>
-        <w:t>-La première idée qui me viens à l’esprit est d’utilisé en premier lieux Cloudflare, pour la simple et bonne raison qu’il fourni un service tellement important pour la sécurité que de passer outre serait aujourd’hui un peut bête, par exemple</w:t>
-      </w:r>
-      <w:r>
-        <w:t xml:space="preserve"> il fournit une bonne protection contre </w:t>
-      </w:r>
-      <w:r>
-        <w:t>les attaques DDOS,</w:t>
-      </w:r>
-      <w:r>
-        <w:t xml:space="preserve"> il permet de cacher l’IP réelle du serveur, ça permet aussi d’ajouter certain filtre dans les requêtes et bien d’autre chose.</w:t>
-      </w:r>
-    </w:p>
-    <w:p>
-      <w:pPr>
-        <w:ind w:left="705"/>
-      </w:pPr>
-      <w:r>
-        <w:t>-Ensuite dans le site lui-même toutes les requêtes seront des requêtes préparées ainsi il est impossible de détourner une requête afin d’exploité une potentielle faille injection SQL</w:t>
-      </w:r>
-    </w:p>
-    <w:p>
-      <w:pPr>
-        <w:ind w:left="705"/>
-      </w:pPr>
-      <w:r>
-        <w:t>-Pour les mots de passe TOUS les mots de passe seront hash dans la base de données, et aucun mot de passe ne sera envoyé par mail, nous enverrons un lien pour modifier le mot de passe avant même que l’utilisateur puissent se connecter, Les mots de passe seront OBLIGATOIREMENT des mots de passe fort (au moins 1 lettre majuscule, 1 lettre minuscule, 1 chiffre, 1 caractère spécial et au minimum 8 caractère)</w:t>
-      </w:r>
-    </w:p>
-    <w:p>
-      <w:pPr>
-        <w:ind w:left="705"/>
-      </w:pPr>
-      <w:r>
-        <w:lastRenderedPageBreak/>
-        <w:t xml:space="preserve">-Pour tout ce qui est affichage le moindre texte qui aurai pu être entré par l’utilisateur devra être échappé et non pas interprété comme du html, ainsi on évitera les faille </w:t>
-      </w:r>
-      <w:r>
-        <w:t>X</w:t>
-      </w:r>
-      <w:r>
-        <w:t xml:space="preserve">SS qui pourrait potentiellement </w:t>
-      </w:r>
-      <w:r>
-        <w:t xml:space="preserve">venir de </w:t>
-      </w:r>
-      <w:r>
-        <w:t>là</w:t>
-      </w:r>
-      <w:r>
-        <w:t>.</w:t>
-      </w:r>
-    </w:p>
-    <w:p>
-      <w:pPr>
-        <w:ind w:left="705"/>
-      </w:pPr>
-    </w:p>
-    <w:p>
-      <w:pPr>
-        <w:ind w:left="705"/>
-      </w:pPr>
-      <w:r>
-        <w:t>-Pour améliorer la sécurité on passera les cookies en http only ainsi javascript ne devrais théoriquement pas pouvoir récupérer de cookie même avec une attaque XSS.</w:t>
-      </w:r>
-    </w:p>
-    <w:p>
-      <w:pPr>
-        <w:ind w:left="705"/>
-      </w:pPr>
-    </w:p>
-    <w:p>
-      <w:pPr>
-        <w:ind w:left="705"/>
-      </w:pPr>
-      <w:r>
-        <w:t xml:space="preserve">-Pour </w:t>
-      </w:r>
-      <w:r>
-        <w:t>les formulaires</w:t>
-      </w:r>
-      <w:r>
-        <w:t xml:space="preserve"> on ajoutera coté front </w:t>
-      </w:r>
-      <w:r>
-        <w:t>des patterns</w:t>
-      </w:r>
-      <w:r>
-        <w:t xml:space="preserve"> qui permettent de vérifier que </w:t>
-      </w:r>
-      <w:r>
-        <w:t>les données</w:t>
-      </w:r>
-      <w:r>
-        <w:t xml:space="preserve"> entrer soit valide même si</w:t>
-      </w:r>
-      <w:r>
-        <w:t>,</w:t>
-      </w:r>
-      <w:r>
-        <w:t xml:space="preserve"> en </w:t>
-      </w:r>
-      <w:r>
-        <w:t>soit, ce</w:t>
-      </w:r>
-      <w:r>
-        <w:t xml:space="preserve"> n’est pas une protection efficace</w:t>
-      </w:r>
-      <w:r>
-        <w:t xml:space="preserve"> mais</w:t>
-      </w:r>
-      <w:r>
-        <w:t xml:space="preserve"> ça démotivera certaine personne, coter back on validera les données de la même manière avec </w:t>
-      </w:r>
-      <w:r>
-        <w:t>les mêmes patterns</w:t>
-      </w:r>
-      <w:r>
-        <w:t xml:space="preserve"> via des regex, ainsi on </w:t>
-      </w:r>
-      <w:r>
-        <w:t>devrait</w:t>
-      </w:r>
-      <w:r>
-        <w:t xml:space="preserve"> </w:t>
-      </w:r>
-      <w:r>
-        <w:t>bloquer</w:t>
-      </w:r>
-      <w:r>
-        <w:t xml:space="preserve"> quasiment la totalité des attaques par formulaire</w:t>
-      </w:r>
-      <w:r>
-        <w:t xml:space="preserve"> possible</w:t>
-      </w:r>
-    </w:p>
-    <w:p>
-      <w:pPr>
-        <w:ind w:left="705"/>
-      </w:pPr>
-    </w:p>
-    <w:p>
-      <w:pPr>
-        <w:ind w:left="705"/>
-      </w:pPr>
-      <w:r>
-        <w:t>-afin de bien séparé le</w:t>
-      </w:r>
-      <w:r>
-        <w:t>s fonction administrateur d’un utilisateur on va aussi créer un contrôleur admin afin de ne laisser passer que les administrateurs accédés à la soumission des formulaires, cela aura pour effet que même si un utilisateur enverrez un formulaire comme par magie celui-ci serai automatiquement bloqué par le contrôleur avant même d’arriver à la soumission ou au test</w:t>
-      </w:r>
-    </w:p>
-    <w:p/>
-    <w:p>
-      <w:pPr>
+        <w:t>C</w:t>
+      </w:r>
+      <w:r>
         <w:rPr>
           <w:b/>
           <w:bCs/>
           <w:u w:val="single"/>
         </w:rPr>
-      </w:pPr>
+        <w:t>ô</w:t>
+      </w:r>
       <w:r>
         <w:rPr>
           <w:b/>
           <w:bCs/>
           <w:u w:val="single"/>
         </w:rPr>
-        <w:t>Combien de café j'ai bu aujourd'hui ? :</w:t>
+        <w:t>té sécurité que faire ?</w:t>
       </w:r>
     </w:p>
     <w:p>
       <w:pPr>
-        <w:ind w:left="708"/>
-      </w:pPr>
-      <w:r>
-        <w:t xml:space="preserve"> - Après moulte réflexion j'en ai déduit qu'il valait mieux attendre le lendemain pour avoir un compte s</w:t>
-      </w:r>
-      <w:r>
-        <w:t>û</w:t>
-      </w:r>
-      <w:r>
-        <w:t xml:space="preserve">r et </w:t>
-      </w:r>
-      <w:r>
-        <w:t>ne pas avoir</w:t>
-      </w:r>
-      <w:r>
-        <w:t xml:space="preserve"> les comptez une </w:t>
-      </w:r>
-      <w:r>
-        <w:t>secondes</w:t>
-      </w:r>
-      <w:r>
-        <w:t xml:space="preserve"> fois, </w:t>
-      </w:r>
-      <w:r>
-        <w:t>afin</w:t>
-      </w:r>
-      <w:r>
-        <w:t xml:space="preserve"> de n'oubliez aucun café j'ai décidé de noter sur une ardoise d'école </w:t>
-      </w:r>
-      <w:r>
-        <w:t>chaque café par un trait</w:t>
-      </w:r>
-      <w:r>
-        <w:t xml:space="preserve"> au marqueur rouge ! ainsi </w:t>
-      </w:r>
-      <w:r>
-        <w:t>aucune oublie possible,</w:t>
-      </w:r>
-      <w:r>
-        <w:t xml:space="preserve"> et à</w:t>
-      </w:r>
-      <w:r>
-        <w:t xml:space="preserve"> jour</w:t>
-      </w:r>
-      <w:r>
-        <w:t xml:space="preserve"> J+1 il suffit de compter le nombre de </w:t>
-      </w:r>
-      <w:r>
-        <w:t>trait pour avoir le nombre de café</w:t>
-      </w:r>
-      <w:r>
-        <w:t xml:space="preserve"> !</w:t>
-      </w:r>
-      <w:r>
-        <w:t xml:space="preserve"> (le café c’est la vie)</w:t>
+        <w:ind w:left="705"/>
+      </w:pPr>
+      <w:r>
+        <w:t>-La première idée qui me vien</w:t>
+      </w:r>
+      <w:r>
+        <w:t>t</w:t>
+      </w:r>
+      <w:r>
+        <w:t xml:space="preserve"> à l’esprit est d’utilis</w:t>
+      </w:r>
+      <w:r>
+        <w:t>er</w:t>
+      </w:r>
+      <w:r>
+        <w:t xml:space="preserve"> en premier lieu</w:t>
+      </w:r>
+      <w:r>
+        <w:t xml:space="preserve"> </w:t>
+      </w:r>
+      <w:r>
+        <w:t>Cloudflare</w:t>
+      </w:r>
+      <w:r>
+        <w:t>.</w:t>
+      </w:r>
+      <w:r>
+        <w:t xml:space="preserve"> </w:t>
+      </w:r>
+      <w:r>
+        <w:t>Pour</w:t>
+      </w:r>
+      <w:r>
+        <w:t xml:space="preserve"> la simple et bonne raison qu’il </w:t>
+      </w:r>
+      <w:r>
+        <w:t>fournit</w:t>
+      </w:r>
+      <w:r>
+        <w:t xml:space="preserve"> un service tellement important pour la sécurité</w:t>
+      </w:r>
+      <w:r>
+        <w:t xml:space="preserve">, </w:t>
+      </w:r>
+      <w:r>
+        <w:t>que de passer outre serait aujourd’hui un peu bête</w:t>
+      </w:r>
+      <w:r>
+        <w:t>.</w:t>
+      </w:r>
+      <w:r>
+        <w:t xml:space="preserve"> </w:t>
+      </w:r>
+      <w:r>
+        <w:t>Par</w:t>
+      </w:r>
+      <w:r>
+        <w:t xml:space="preserve"> exemple</w:t>
+      </w:r>
+      <w:r>
+        <w:t>,</w:t>
+      </w:r>
+      <w:r>
+        <w:t xml:space="preserve"> il fournit une bonne protection contre </w:t>
+      </w:r>
+      <w:r>
+        <w:t>les attaques DDOS,</w:t>
+      </w:r>
+      <w:r>
+        <w:t xml:space="preserve"> il permet de cacher l’IP réelle du serveur, permet aussi d’ajouter certain</w:t>
+      </w:r>
+      <w:r>
+        <w:t>s</w:t>
+      </w:r>
+      <w:r>
+        <w:t xml:space="preserve"> filtre</w:t>
+      </w:r>
+      <w:r>
+        <w:t>ss</w:t>
+      </w:r>
+      <w:r>
+        <w:t xml:space="preserve"> dans les requêtes et bien d’autre</w:t>
+      </w:r>
+      <w:r>
+        <w:t>s</w:t>
+      </w:r>
+      <w:r>
+        <w:t xml:space="preserve"> chose</w:t>
+      </w:r>
+      <w:r>
+        <w:t>s</w:t>
+      </w:r>
+      <w:r>
+        <w:t>.</w:t>
       </w:r>
     </w:p>
+    <w:p>
+      <w:pPr>
+        <w:ind w:left="705"/>
+      </w:pPr>
+      <w:r>
+        <w:t>-Ensuite dans le site lui-</w:t>
+      </w:r>
+      <w:r>
+        <w:t>même,</w:t>
+      </w:r>
+      <w:r>
+        <w:t xml:space="preserve"> toutes les requêtes seront des requêtes préparées</w:t>
+      </w:r>
+      <w:r>
+        <w:t>.</w:t>
+      </w:r>
+      <w:r>
+        <w:t xml:space="preserve"> </w:t>
+      </w:r>
+      <w:r>
+        <w:t>Ainsi</w:t>
+      </w:r>
+      <w:r>
+        <w:t xml:space="preserve"> il est impossible de détourner une requête </w:t>
+      </w:r>
+      <w:r>
+        <w:t xml:space="preserve">SQL </w:t>
+      </w:r>
+      <w:r>
+        <w:t>afin d’exploit</w:t>
+      </w:r>
+      <w:r>
+        <w:t>er</w:t>
+      </w:r>
+      <w:r>
+        <w:t xml:space="preserve"> une potentielle faille injection SQL</w:t>
+      </w:r>
+      <w:r>
+        <w:t>.</w:t>
+      </w:r>
+    </w:p>
+    <w:p>
+      <w:pPr>
+        <w:ind w:left="705"/>
+      </w:pPr>
+      <w:r>
+        <w:t>-Pour les mots de passe</w:t>
+      </w:r>
+      <w:r>
+        <w:t>,</w:t>
+      </w:r>
+      <w:r>
+        <w:t xml:space="preserve"> TOUS les mots de passe seront hash dans la base de données et aucun mot de passe ne sera envoyé par mail</w:t>
+      </w:r>
+      <w:r>
+        <w:t>.</w:t>
+      </w:r>
+      <w:r>
+        <w:t xml:space="preserve"> </w:t>
+      </w:r>
+      <w:r>
+        <w:t>Nous</w:t>
+      </w:r>
+      <w:r>
+        <w:t xml:space="preserve"> enverrons un lien pour modifier le mot de passe avant même que l’utilisateur puisse se connecter</w:t>
+      </w:r>
+      <w:r>
+        <w:t>.</w:t>
+      </w:r>
+      <w:r>
+        <w:t xml:space="preserve"> Les mots de passe seront OBLIGATOIREMENT des mots de passe fort (au moins 1 lettre majuscule, 1 lettre minuscule, 1 chiffre, 1 caractère spécial et au minimum 8 caractère</w:t>
+      </w:r>
+      <w:r>
+        <w:t>s</w:t>
+      </w:r>
+      <w:r>
+        <w:t>)</w:t>
+      </w:r>
+      <w:r>
+        <w:t>.</w:t>
+      </w:r>
+    </w:p>
+    <w:p>
+      <w:pPr>
+        <w:ind w:left="705"/>
+      </w:pPr>
+      <w:r>
+        <w:lastRenderedPageBreak/>
+        <w:t>-Pour tout ce qui est affichage</w:t>
+      </w:r>
+      <w:r>
+        <w:t>,</w:t>
+      </w:r>
+      <w:r>
+        <w:t xml:space="preserve"> le moindre texte qui aurai pu être entré par l’utilisateur devra être échappé et non pas interprété comme du html</w:t>
+      </w:r>
+      <w:r>
+        <w:t>.</w:t>
+      </w:r>
+      <w:r>
+        <w:t xml:space="preserve"> </w:t>
+      </w:r>
+      <w:r>
+        <w:t>Ainsi</w:t>
+      </w:r>
+      <w:r>
+        <w:t xml:space="preserve"> on évitera les faille</w:t>
+      </w:r>
+      <w:r>
+        <w:t>s</w:t>
+      </w:r>
+      <w:r>
+        <w:t xml:space="preserve"> </w:t>
+      </w:r>
+      <w:r>
+        <w:t>X</w:t>
+      </w:r>
+      <w:r>
+        <w:t>SS</w:t>
+      </w:r>
+      <w:r>
+        <w:t xml:space="preserve"> </w:t>
+      </w:r>
+      <w:r>
+        <w:t>potentielle</w:t>
+      </w:r>
+      <w:r>
+        <w:t>s</w:t>
+      </w:r>
+      <w:r>
+        <w:t>.</w:t>
+      </w:r>
+    </w:p>
+    <w:p>
+      <w:pPr>
+        <w:ind w:left="705"/>
+      </w:pPr>
+    </w:p>
+    <w:p>
+      <w:pPr>
+        <w:ind w:left="705"/>
+      </w:pPr>
+      <w:r>
+        <w:t>-Pour améliorer la sécurité on passera les cookies en http only</w:t>
+      </w:r>
+      <w:r>
+        <w:t>,</w:t>
+      </w:r>
+      <w:r>
+        <w:t xml:space="preserve"> ainsi javascript ne devrai</w:t>
+      </w:r>
+      <w:r>
+        <w:t>t</w:t>
+      </w:r>
+      <w:r>
+        <w:t xml:space="preserve"> théoriquement pas pouvoir récupérer de cookie</w:t>
+      </w:r>
+      <w:r>
+        <w:t>,</w:t>
+      </w:r>
+      <w:r>
+        <w:t xml:space="preserve"> même avec une attaque XSS.</w:t>
+      </w:r>
+    </w:p>
+    <w:p>
+      <w:pPr>
+        <w:ind w:left="705"/>
+      </w:pPr>
+    </w:p>
+    <w:p>
+      <w:pPr>
+        <w:ind w:left="705"/>
+      </w:pPr>
+      <w:r>
+        <w:t xml:space="preserve">-Pour </w:t>
+      </w:r>
+      <w:r>
+        <w:t>les formulaires</w:t>
+      </w:r>
+      <w:r>
+        <w:t>,</w:t>
+      </w:r>
+      <w:r>
+        <w:t xml:space="preserve"> on ajoutera c</w:t>
+      </w:r>
+      <w:r>
+        <w:t>ô</w:t>
+      </w:r>
+      <w:r>
+        <w:t xml:space="preserve">té front </w:t>
+      </w:r>
+      <w:r>
+        <w:t>des patterns</w:t>
+      </w:r>
+      <w:r>
+        <w:t xml:space="preserve"> qui permettent de vérifier que </w:t>
+      </w:r>
+      <w:r>
+        <w:t>les données</w:t>
+      </w:r>
+      <w:r>
+        <w:t xml:space="preserve"> entr</w:t>
+      </w:r>
+      <w:r>
+        <w:t>ées</w:t>
+      </w:r>
+      <w:r>
+        <w:t xml:space="preserve"> soi</w:t>
+      </w:r>
+      <w:r>
+        <w:t>en</w:t>
+      </w:r>
+      <w:r>
+        <w:t>t valide</w:t>
+      </w:r>
+      <w:r>
+        <w:t>s</w:t>
+      </w:r>
+      <w:r>
+        <w:t xml:space="preserve"> même si</w:t>
+      </w:r>
+      <w:r>
+        <w:t>,</w:t>
+      </w:r>
+      <w:r>
+        <w:t xml:space="preserve"> en </w:t>
+      </w:r>
+      <w:r>
+        <w:t>soit, ce</w:t>
+      </w:r>
+      <w:r>
+        <w:t xml:space="preserve"> n’est pas une protection efficace</w:t>
+      </w:r>
+      <w:r>
+        <w:t xml:space="preserve"> mais</w:t>
+      </w:r>
+      <w:r>
+        <w:t xml:space="preserve"> ça démotivera certaine</w:t>
+      </w:r>
+      <w:r>
+        <w:t>s</w:t>
+      </w:r>
+      <w:r>
+        <w:t xml:space="preserve"> personne</w:t>
+      </w:r>
+      <w:r>
+        <w:t>s.</w:t>
+      </w:r>
+      <w:r>
+        <w:t xml:space="preserve"> </w:t>
+      </w:r>
+      <w:r>
+        <w:t>Cô</w:t>
+      </w:r>
+      <w:r>
+        <w:t>t</w:t>
+      </w:r>
+      <w:r>
+        <w:t>é</w:t>
+      </w:r>
+      <w:r>
+        <w:t xml:space="preserve"> back on validera les données de la même manière avec </w:t>
+      </w:r>
+      <w:r>
+        <w:t>les mêmes patterns</w:t>
+      </w:r>
+      <w:r>
+        <w:t xml:space="preserve"> via des regex</w:t>
+      </w:r>
+      <w:r>
+        <w:t>. A</w:t>
+      </w:r>
+      <w:r>
+        <w:t xml:space="preserve">insi on </w:t>
+      </w:r>
+      <w:r>
+        <w:t>laissera passer seulement les données autorisé</w:t>
+      </w:r>
+      <w:r>
+        <w:t>es</w:t>
+      </w:r>
+      <w:r>
+        <w:t xml:space="preserve"> et rien d’autre.</w:t>
+      </w:r>
+    </w:p>
+    <w:p>
+      <w:pPr>
+        <w:ind w:left="705"/>
+      </w:pPr>
+    </w:p>
+    <w:p>
+      <w:pPr>
+        <w:ind w:left="705"/>
+      </w:pPr>
+      <w:r>
+        <w:t>-</w:t>
+      </w:r>
+      <w:r>
+        <w:t>A</w:t>
+      </w:r>
+      <w:r>
+        <w:t>fin de bien sépar</w:t>
+      </w:r>
+      <w:r>
+        <w:t>er</w:t>
+      </w:r>
+      <w:r>
+        <w:t xml:space="preserve"> le</w:t>
+      </w:r>
+      <w:r>
+        <w:t>s fonction</w:t>
+      </w:r>
+      <w:r>
+        <w:t>s</w:t>
+      </w:r>
+      <w:r>
+        <w:t xml:space="preserve"> administrateur d’un utilisateur</w:t>
+      </w:r>
+      <w:r>
+        <w:t xml:space="preserve">, </w:t>
+      </w:r>
+      <w:r>
+        <w:t>on va aussi créer un contrôleur admin afin de ne laisser passer que les administrateurs accédés à la soumission des formulaires</w:t>
+      </w:r>
+      <w:r>
+        <w:t>.</w:t>
+      </w:r>
+      <w:r>
+        <w:t xml:space="preserve"> </w:t>
+      </w:r>
+      <w:r>
+        <w:t>Cela</w:t>
+      </w:r>
+      <w:r>
+        <w:t xml:space="preserve"> aura pour effet que même si un utilisateur env</w:t>
+      </w:r>
+      <w:r>
+        <w:t>oi</w:t>
+      </w:r>
+      <w:r>
+        <w:t xml:space="preserve"> un formulaire </w:t>
+      </w:r>
+      <w:r>
+        <w:t>non conforme,</w:t>
+      </w:r>
+      <w:r>
+        <w:t xml:space="preserve"> celui-ci serai</w:t>
+      </w:r>
+      <w:r>
+        <w:t>t</w:t>
+      </w:r>
+      <w:r>
+        <w:t xml:space="preserve"> automatiquement bloqué par le contrôleur avant même d’arriver à la soumission ou au test</w:t>
+      </w:r>
+      <w:r>
+        <w:t>.</w:t>
+      </w:r>
+    </w:p>
+    <w:p/>
     <w:sectPr>
       <w:pgSz w:w="11906" w:h="16838"/>
       <w:pgMar w:top="1417" w:right="1417" w:bottom="1417" w:left="1417" w:header="708" w:footer="708" w:gutter="0"/>
@@ -507,6 +810,118 @@
 <file path=word/numbering.xml><?xml version="1.0" encoding="utf-8"?>
 <w:numbering xmlns:wpc="http://schemas.microsoft.com/office/word/2010/wordprocessingCanvas" xmlns:cx="http://schemas.microsoft.com/office/drawing/2014/chartex" xmlns:cx1="http://schemas.microsoft.com/office/drawing/2015/9/8/chartex" xmlns:cx2="http://schemas.microsoft.com/office/drawing/2015/10/21/chartex" xmlns:cx3="http://schemas.microsoft.com/office/drawing/2016/5/9/chartex" xmlns:cx4="http://schemas.microsoft.com/office/drawing/2016/5/10/chartex" xmlns:cx5="http://schemas.microsoft.com/office/drawing/2016/5/11/chartex" xmlns:cx6="http://schemas.microsoft.com/office/drawing/2016/5/12/chartex" xmlns:cx7="http://schemas.microsoft.com/office/drawing/2016/5/13/chartex" xmlns:cx8="http://schemas.microsoft.com/office/drawing/2016/5/14/chartex" xmlns:mc="http://schemas.openxmlformats.org/markup-compatibility/2006" xmlns:aink="http://schemas.microsoft.com/office/drawing/2016/ink" xmlns:am3d="http://schemas.microsoft.com/office/drawing/2017/model3d" xmlns:o="urn:schemas-microsoft-com:office:office" xmlns:oel="http://schemas.microsoft.com/office/2019/extlst" xmlns:r="http://schemas.openxmlformats.org/officeDocument/2006/relationships" xmlns:m="http://schemas.openxmlformats.org/officeDocument/2006/math" xmlns:v="urn:schemas-microsoft-com:vml" xmlns:wp14="http://schemas.microsoft.com/office/word/2010/wordprocessingDrawing" xmlns:wp="http://schemas.openxmlformats.org/drawingml/2006/wordprocessingDrawing" xmlns:w10="urn:schemas-microsoft-com:office:word" xmlns:w="http://schemas.openxmlformats.org/wordprocessingml/2006/main" xmlns:w14="http://schemas.microsoft.com/office/word/2010/wordml" xmlns:w15="http://schemas.microsoft.com/office/word/2012/wordml" xmlns:w16cex="http://schemas.microsoft.com/office/word/2018/wordml/cex" xmlns:w16cid="http://schemas.microsoft.com/office/word/2016/wordml/cid" xmlns:w16="http://schemas.microsoft.com/office/word/2018/wordml" xmlns:w16sdtdh="http://schemas.microsoft.com/office/word/2020/wordml/sdtdatahash" xmlns:w16se="http://schemas.microsoft.com/office/word/2015/wordml/symex" xmlns:wpg="http://schemas.microsoft.com/office/word/2010/wordprocessingGroup" xmlns:wpi="http://schemas.microsoft.com/office/word/2010/wordprocessingInk" xmlns:wne="http://schemas.microsoft.com/office/word/2006/wordml" xmlns:wps="http://schemas.microsoft.com/office/word/2010/wordprocessingShape" mc:Ignorable="w14 w15 w16se w16cid w16 w16cex w16sdtdh wp14">
   <w:abstractNum w:abstractNumId="0" w15:restartNumberingAfterBreak="0">
+    <w:nsid w:val="001D7CF3"/>
+    <w:multiLevelType w:val="hybridMultilevel"/>
+    <w:tmpl w:val="8EF4B038"/>
+    <w:lvl w:ilvl="0" w:tplc="4BEE7ECA">
+      <w:numFmt w:val="bullet"/>
+      <w:lvlText w:val="-"/>
+      <w:lvlJc w:val="left"/>
+      <w:pPr>
+        <w:ind w:left="1065" w:hanging="360"/>
+      </w:pPr>
+      <w:rPr>
+        <w:rFonts w:ascii="Calibri" w:eastAsiaTheme="minorHAnsi" w:hAnsi="Calibri" w:cs="Calibri" w:hint="default"/>
+      </w:rPr>
+    </w:lvl>
+    <w:lvl w:ilvl="1" w:tplc="040C0003" w:tentative="1">
+      <w:start w:val="1"/>
+      <w:numFmt w:val="bullet"/>
+      <w:lvlText w:val="o"/>
+      <w:lvlJc w:val="left"/>
+      <w:pPr>
+        <w:ind w:left="1785" w:hanging="360"/>
+      </w:pPr>
+      <w:rPr>
+        <w:rFonts w:ascii="Courier New" w:hAnsi="Courier New" w:cs="Courier New" w:hint="default"/>
+      </w:rPr>
+    </w:lvl>
+    <w:lvl w:ilvl="2" w:tplc="040C0005" w:tentative="1">
+      <w:start w:val="1"/>
+      <w:numFmt w:val="bullet"/>
+      <w:lvlText w:val=""/>
+      <w:lvlJc w:val="left"/>
+      <w:pPr>
+        <w:ind w:left="2505" w:hanging="360"/>
+      </w:pPr>
+      <w:rPr>
+        <w:rFonts w:ascii="Wingdings" w:hAnsi="Wingdings" w:hint="default"/>
+      </w:rPr>
+    </w:lvl>
+    <w:lvl w:ilvl="3" w:tplc="040C0001" w:tentative="1">
+      <w:start w:val="1"/>
+      <w:numFmt w:val="bullet"/>
+      <w:lvlText w:val=""/>
+      <w:lvlJc w:val="left"/>
+      <w:pPr>
+        <w:ind w:left="3225" w:hanging="360"/>
+      </w:pPr>
+      <w:rPr>
+        <w:rFonts w:ascii="Symbol" w:hAnsi="Symbol" w:hint="default"/>
+      </w:rPr>
+    </w:lvl>
+    <w:lvl w:ilvl="4" w:tplc="040C0003" w:tentative="1">
+      <w:start w:val="1"/>
+      <w:numFmt w:val="bullet"/>
+      <w:lvlText w:val="o"/>
+      <w:lvlJc w:val="left"/>
+      <w:pPr>
+        <w:ind w:left="3945" w:hanging="360"/>
+      </w:pPr>
+      <w:rPr>
+        <w:rFonts w:ascii="Courier New" w:hAnsi="Courier New" w:cs="Courier New" w:hint="default"/>
+      </w:rPr>
+    </w:lvl>
+    <w:lvl w:ilvl="5" w:tplc="040C0005" w:tentative="1">
+      <w:start w:val="1"/>
+      <w:numFmt w:val="bullet"/>
+      <w:lvlText w:val=""/>
+      <w:lvlJc w:val="left"/>
+      <w:pPr>
+        <w:ind w:left="4665" w:hanging="360"/>
+      </w:pPr>
+      <w:rPr>
+        <w:rFonts w:ascii="Wingdings" w:hAnsi="Wingdings" w:hint="default"/>
+      </w:rPr>
+    </w:lvl>
+    <w:lvl w:ilvl="6" w:tplc="040C0001" w:tentative="1">
+      <w:start w:val="1"/>
+      <w:numFmt w:val="bullet"/>
+      <w:lvlText w:val=""/>
+      <w:lvlJc w:val="left"/>
+      <w:pPr>
+        <w:ind w:left="5385" w:hanging="360"/>
+      </w:pPr>
+      <w:rPr>
+        <w:rFonts w:ascii="Symbol" w:hAnsi="Symbol" w:hint="default"/>
+      </w:rPr>
+    </w:lvl>
+    <w:lvl w:ilvl="7" w:tplc="040C0003" w:tentative="1">
+      <w:start w:val="1"/>
+      <w:numFmt w:val="bullet"/>
+      <w:lvlText w:val="o"/>
+      <w:lvlJc w:val="left"/>
+      <w:pPr>
+        <w:ind w:left="6105" w:hanging="360"/>
+      </w:pPr>
+      <w:rPr>
+        <w:rFonts w:ascii="Courier New" w:hAnsi="Courier New" w:cs="Courier New" w:hint="default"/>
+      </w:rPr>
+    </w:lvl>
+    <w:lvl w:ilvl="8" w:tplc="040C0005" w:tentative="1">
+      <w:start w:val="1"/>
+      <w:numFmt w:val="bullet"/>
+      <w:lvlText w:val=""/>
+      <w:lvlJc w:val="left"/>
+      <w:pPr>
+        <w:ind w:left="6825" w:hanging="360"/>
+      </w:pPr>
+      <w:rPr>
+        <w:rFonts w:ascii="Wingdings" w:hAnsi="Wingdings" w:hint="default"/>
+      </w:rPr>
+    </w:lvl>
+  </w:abstractNum>
+  <w:abstractNum w:abstractNumId="1" w15:restartNumberingAfterBreak="0">
     <w:nsid w:val="25AF67E2"/>
     <w:multiLevelType w:val="hybridMultilevel"/>
     <w:tmpl w:val="ADC88366"/>
@@ -618,7 +1033,7 @@
       </w:rPr>
     </w:lvl>
   </w:abstractNum>
-  <w:abstractNum w:abstractNumId="1" w15:restartNumberingAfterBreak="0">
+  <w:abstractNum w:abstractNumId="2" w15:restartNumberingAfterBreak="0">
     <w:nsid w:val="2758033F"/>
     <w:multiLevelType w:val="hybridMultilevel"/>
     <w:tmpl w:val="D1AEB5C0"/>
@@ -730,7 +1145,119 @@
       </w:rPr>
     </w:lvl>
   </w:abstractNum>
-  <w:abstractNum w:abstractNumId="2" w15:restartNumberingAfterBreak="0">
+  <w:abstractNum w:abstractNumId="3" w15:restartNumberingAfterBreak="0">
+    <w:nsid w:val="2EEA039F"/>
+    <w:multiLevelType w:val="hybridMultilevel"/>
+    <w:tmpl w:val="0C068CF4"/>
+    <w:lvl w:ilvl="0" w:tplc="AF8C2202">
+      <w:numFmt w:val="bullet"/>
+      <w:lvlText w:val="-"/>
+      <w:lvlJc w:val="left"/>
+      <w:pPr>
+        <w:ind w:left="1425" w:hanging="360"/>
+      </w:pPr>
+      <w:rPr>
+        <w:rFonts w:ascii="Calibri" w:eastAsiaTheme="minorHAnsi" w:hAnsi="Calibri" w:cs="Calibri" w:hint="default"/>
+      </w:rPr>
+    </w:lvl>
+    <w:lvl w:ilvl="1" w:tplc="040C0003" w:tentative="1">
+      <w:start w:val="1"/>
+      <w:numFmt w:val="bullet"/>
+      <w:lvlText w:val="o"/>
+      <w:lvlJc w:val="left"/>
+      <w:pPr>
+        <w:ind w:left="2145" w:hanging="360"/>
+      </w:pPr>
+      <w:rPr>
+        <w:rFonts w:ascii="Courier New" w:hAnsi="Courier New" w:cs="Courier New" w:hint="default"/>
+      </w:rPr>
+    </w:lvl>
+    <w:lvl w:ilvl="2" w:tplc="040C0005" w:tentative="1">
+      <w:start w:val="1"/>
+      <w:numFmt w:val="bullet"/>
+      <w:lvlText w:val=""/>
+      <w:lvlJc w:val="left"/>
+      <w:pPr>
+        <w:ind w:left="2865" w:hanging="360"/>
+      </w:pPr>
+      <w:rPr>
+        <w:rFonts w:ascii="Wingdings" w:hAnsi="Wingdings" w:hint="default"/>
+      </w:rPr>
+    </w:lvl>
+    <w:lvl w:ilvl="3" w:tplc="040C0001" w:tentative="1">
+      <w:start w:val="1"/>
+      <w:numFmt w:val="bullet"/>
+      <w:lvlText w:val=""/>
+      <w:lvlJc w:val="left"/>
+      <w:pPr>
+        <w:ind w:left="3585" w:hanging="360"/>
+      </w:pPr>
+      <w:rPr>
+        <w:rFonts w:ascii="Symbol" w:hAnsi="Symbol" w:hint="default"/>
+      </w:rPr>
+    </w:lvl>
+    <w:lvl w:ilvl="4" w:tplc="040C0003" w:tentative="1">
+      <w:start w:val="1"/>
+      <w:numFmt w:val="bullet"/>
+      <w:lvlText w:val="o"/>
+      <w:lvlJc w:val="left"/>
+      <w:pPr>
+        <w:ind w:left="4305" w:hanging="360"/>
+      </w:pPr>
+      <w:rPr>
+        <w:rFonts w:ascii="Courier New" w:hAnsi="Courier New" w:cs="Courier New" w:hint="default"/>
+      </w:rPr>
+    </w:lvl>
+    <w:lvl w:ilvl="5" w:tplc="040C0005" w:tentative="1">
+      <w:start w:val="1"/>
+      <w:numFmt w:val="bullet"/>
+      <w:lvlText w:val=""/>
+      <w:lvlJc w:val="left"/>
+      <w:pPr>
+        <w:ind w:left="5025" w:hanging="360"/>
+      </w:pPr>
+      <w:rPr>
+        <w:rFonts w:ascii="Wingdings" w:hAnsi="Wingdings" w:hint="default"/>
+      </w:rPr>
+    </w:lvl>
+    <w:lvl w:ilvl="6" w:tplc="040C0001" w:tentative="1">
+      <w:start w:val="1"/>
+      <w:numFmt w:val="bullet"/>
+      <w:lvlText w:val=""/>
+      <w:lvlJc w:val="left"/>
+      <w:pPr>
+        <w:ind w:left="5745" w:hanging="360"/>
+      </w:pPr>
+      <w:rPr>
+        <w:rFonts w:ascii="Symbol" w:hAnsi="Symbol" w:hint="default"/>
+      </w:rPr>
+    </w:lvl>
+    <w:lvl w:ilvl="7" w:tplc="040C0003" w:tentative="1">
+      <w:start w:val="1"/>
+      <w:numFmt w:val="bullet"/>
+      <w:lvlText w:val="o"/>
+      <w:lvlJc w:val="left"/>
+      <w:pPr>
+        <w:ind w:left="6465" w:hanging="360"/>
+      </w:pPr>
+      <w:rPr>
+        <w:rFonts w:ascii="Courier New" w:hAnsi="Courier New" w:cs="Courier New" w:hint="default"/>
+      </w:rPr>
+    </w:lvl>
+    <w:lvl w:ilvl="8" w:tplc="040C0005" w:tentative="1">
+      <w:start w:val="1"/>
+      <w:numFmt w:val="bullet"/>
+      <w:lvlText w:val=""/>
+      <w:lvlJc w:val="left"/>
+      <w:pPr>
+        <w:ind w:left="7185" w:hanging="360"/>
+      </w:pPr>
+      <w:rPr>
+        <w:rFonts w:ascii="Wingdings" w:hAnsi="Wingdings" w:hint="default"/>
+      </w:rPr>
+    </w:lvl>
+  </w:abstractNum>
+  <w:abstractNum w:abstractNumId="4" w15:restartNumberingAfterBreak="0">
     <w:nsid w:val="4D9C1F01"/>
     <w:multiLevelType w:val="hybridMultilevel"/>
     <w:tmpl w:val="B38EC07E"/>
@@ -842,7 +1369,7 @@
       </w:rPr>
     </w:lvl>
   </w:abstractNum>
-  <w:abstractNum w:abstractNumId="3" w15:restartNumberingAfterBreak="0">
+  <w:abstractNum w:abstractNumId="5" w15:restartNumberingAfterBreak="0">
     <w:nsid w:val="50BB4C79"/>
     <w:multiLevelType w:val="hybridMultilevel"/>
     <w:tmpl w:val="A754EB68"/>
@@ -954,7 +1481,7 @@
       </w:rPr>
     </w:lvl>
   </w:abstractNum>
-  <w:abstractNum w:abstractNumId="4" w15:restartNumberingAfterBreak="0">
+  <w:abstractNum w:abstractNumId="6" w15:restartNumberingAfterBreak="0">
     <w:nsid w:val="63D527DA"/>
     <w:multiLevelType w:val="hybridMultilevel"/>
     <w:tmpl w:val="267263EA"/>
@@ -1067,19 +1594,25 @@
     </w:lvl>
   </w:abstractNum>
   <w:num w:numId="1" w16cid:durableId="1271430466">
-    <w:abstractNumId w:val="3"/>
+    <w:abstractNumId w:val="5"/>
   </w:num>
   <w:num w:numId="2" w16cid:durableId="300313381">
+    <w:abstractNumId w:val="6"/>
+  </w:num>
+  <w:num w:numId="3" w16cid:durableId="2103718662">
+    <w:abstractNumId w:val="1"/>
+  </w:num>
+  <w:num w:numId="4" w16cid:durableId="2027709407">
     <w:abstractNumId w:val="4"/>
   </w:num>
-  <w:num w:numId="3" w16cid:durableId="2103718662">
+  <w:num w:numId="5" w16cid:durableId="211235547">
+    <w:abstractNumId w:val="2"/>
+  </w:num>
+  <w:num w:numId="6" w16cid:durableId="474032591">
     <w:abstractNumId w:val="0"/>
   </w:num>
-  <w:num w:numId="4" w16cid:durableId="2027709407">
-    <w:abstractNumId w:val="2"/>
-  </w:num>
-  <w:num w:numId="5" w16cid:durableId="211235547">
-    <w:abstractNumId w:val="1"/>
+  <w:num w:numId="7" w16cid:durableId="1101728687">
+    <w:abstractNumId w:val="3"/>
   </w:num>
 </w:numbering>
 </file>

</xml_diff>